<commit_message>
Research Document Updated after Installation of tesseract and Leptonica
</commit_message>
<xml_diff>
--- a/Research/Research .docx
+++ b/Research/Research .docx
@@ -1,28 +1,28 @@
 
 <file path=word/document.xml><?xml version="1.0" encoding="utf-8"?>
-<w:document xmlns:mc="http://schemas.openxmlformats.org/markup-compatibility/2006" xmlns:o="urn:schemas-microsoft-com:office:office" xmlns:r="http://schemas.openxmlformats.org/officeDocument/2006/relationships" xmlns:m="http://schemas.openxmlformats.org/officeDocument/2006/math" xmlns:v="urn:schemas-microsoft-com:vml" xmlns:wp="http://schemas.openxmlformats.org/drawingml/2006/wordprocessingDrawing" xmlns:w10="urn:schemas-microsoft-com:office:word" xmlns:w="http://schemas.openxmlformats.org/wordprocessingml/2006/main" xmlns:wne="http://schemas.microsoft.com/office/word/2006/wordml" xmlns:sl="http://schemas.openxmlformats.org/schemaLibrary/2006/main" xmlns:a="http://schemas.openxmlformats.org/drawingml/2006/main" xmlns:pic="http://schemas.openxmlformats.org/drawingml/2006/picture" xmlns:c="http://schemas.openxmlformats.org/drawingml/2006/chart" xmlns:lc="http://schemas.openxmlformats.org/drawingml/2006/lockedCanvas" xmlns:dgm="http://schemas.openxmlformats.org/drawingml/2006/diagram" xmlns:wps="http://schemas.microsoft.com/office/word/2010/wordprocessingShape" xmlns:wpg="http://schemas.microsoft.com/office/word/2010/wordprocessingGroup" xmlns:w14="http://schemas.microsoft.com/office/word/2010/wordml" xmlns:w15="http://schemas.microsoft.com/office/word/2012/wordml" xmlns:w16="http://schemas.microsoft.com/office/word/2018/wordml" xmlns:w16cex="http://schemas.microsoft.com/office/word/2018/wordml/cex" xmlns:w16cid="http://schemas.microsoft.com/office/word/2016/wordml/cid" xmlns="http://schemas.microsoft.com/office/tasks/2019/documenttasks" xmlns:cr="http://schemas.microsoft.com/office/comments/2020/reactions">
+<w:document xmlns:wpc="http://schemas.microsoft.com/office/word/2010/wordprocessingCanvas" xmlns:cx="http://schemas.microsoft.com/office/drawing/2014/chartex" xmlns:cx1="http://schemas.microsoft.com/office/drawing/2015/9/8/chartex" xmlns:cx2="http://schemas.microsoft.com/office/drawing/2015/10/21/chartex" xmlns:cx3="http://schemas.microsoft.com/office/drawing/2016/5/9/chartex" xmlns:cx4="http://schemas.microsoft.com/office/drawing/2016/5/10/chartex" xmlns:cx5="http://schemas.microsoft.com/office/drawing/2016/5/11/chartex" xmlns:cx6="http://schemas.microsoft.com/office/drawing/2016/5/12/chartex" xmlns:cx7="http://schemas.microsoft.com/office/drawing/2016/5/13/chartex" xmlns:cx8="http://schemas.microsoft.com/office/drawing/2016/5/14/chartex" xmlns:mc="http://schemas.openxmlformats.org/markup-compatibility/2006" xmlns:aink="http://schemas.microsoft.com/office/drawing/2016/ink" xmlns:am3d="http://schemas.microsoft.com/office/drawing/2017/model3d" xmlns:o="urn:schemas-microsoft-com:office:office" xmlns:oel="http://schemas.microsoft.com/office/2019/extlst" xmlns:r="http://schemas.openxmlformats.org/officeDocument/2006/relationships" xmlns:m="http://schemas.openxmlformats.org/officeDocument/2006/math" xmlns:v="urn:schemas-microsoft-com:vml" xmlns:wp14="http://schemas.microsoft.com/office/word/2010/wordprocessingDrawing" xmlns:wp="http://schemas.openxmlformats.org/drawingml/2006/wordprocessingDrawing" xmlns:w10="urn:schemas-microsoft-com:office:word" xmlns:w="http://schemas.openxmlformats.org/wordprocessingml/2006/main" xmlns:w14="http://schemas.microsoft.com/office/word/2010/wordml" xmlns:w15="http://schemas.microsoft.com/office/word/2012/wordml" xmlns:w16cex="http://schemas.microsoft.com/office/word/2018/wordml/cex" xmlns:w16cid="http://schemas.microsoft.com/office/word/2016/wordml/cid" xmlns:w16="http://schemas.microsoft.com/office/word/2018/wordml" xmlns:w16du="http://schemas.microsoft.com/office/word/2023/wordml/word16du" xmlns:w16sdtdh="http://schemas.microsoft.com/office/word/2020/wordml/sdtdatahash" xmlns:w16sdtfl="http://schemas.microsoft.com/office/word/2024/wordml/sdtformatlock" xmlns:w16se="http://schemas.microsoft.com/office/word/2015/wordml/symex" xmlns:wpg="http://schemas.microsoft.com/office/word/2010/wordprocessingGroup" xmlns:wpi="http://schemas.microsoft.com/office/word/2010/wordprocessingInk" xmlns:wne="http://schemas.microsoft.com/office/word/2006/wordml" xmlns:wps="http://schemas.microsoft.com/office/word/2010/wordprocessingShape" mc:Ignorable="w14 w15 w16se w16cid w16 w16cex w16sdtdh w16sdtfl w16du wp14">
   <w:body>
     <w:p>
-      <w:pPr>
-        <w:rPr/>
-      </w:pPr>
-      <w:r>
-        <w:rPr/>
+      <w:r>
+        <w:rPr>
+          <w:noProof/>
+        </w:rPr>
         <w:drawing>
-          <wp:inline distB="114300" distT="114300" distL="114300" distR="114300">
+          <wp:inline distT="114300" distB="114300" distL="114300" distR="114300" wp14:anchorId="1DFC2573" wp14:editId="6D356B7D">
             <wp:extent cx="5943600" cy="3200400"/>
-            <wp:effectExtent b="0" l="0" r="0" t="0"/>
+            <wp:effectExtent l="0" t="0" r="0" b="0"/>
             <wp:docPr id="3" name="image2.png"/>
-            <a:graphic>
+            <wp:cNvGraphicFramePr/>
+            <a:graphic xmlns:a="http://schemas.openxmlformats.org/drawingml/2006/main">
               <a:graphicData uri="http://schemas.openxmlformats.org/drawingml/2006/picture">
-                <pic:pic>
+                <pic:pic xmlns:pic="http://schemas.openxmlformats.org/drawingml/2006/picture">
                   <pic:nvPicPr>
                     <pic:cNvPr id="0" name="image2.png"/>
                     <pic:cNvPicPr preferRelativeResize="0"/>
                   </pic:nvPicPr>
                   <pic:blipFill>
-                    <a:blip r:embed="rId6"/>
-                    <a:srcRect b="0" l="0" r="0" t="0"/>
+                    <a:blip r:embed="rId4"/>
+                    <a:srcRect/>
                     <a:stretch>
                       <a:fillRect/>
                     </a:stretch>
@@ -32,7 +32,9 @@
                       <a:off x="0" y="0"/>
                       <a:ext cx="5943600" cy="3200400"/>
                     </a:xfrm>
-                    <a:prstGeom prst="rect"/>
+                    <a:prstGeom prst="rect">
+                      <a:avLst/>
+                    </a:prstGeom>
                     <a:ln/>
                   </pic:spPr>
                 </pic:pic>
@@ -41,70 +43,35 @@
           </wp:inline>
         </w:drawing>
       </w:r>
+    </w:p>
+    <w:p/>
+    <w:p>
+      <w:r>
+        <w:t xml:space="preserve">For our Project topic Creating Text from images with OCR API, it has been mentioned that we should use Terrasect. But upon research we saw that Tesseract is free and terrasect is paid and professor Dobric has told to only use free version. </w:t>
+      </w:r>
+    </w:p>
+    <w:p/>
+    <w:p>
       <w:r>
         <w:rPr>
-          <w:rtl w:val="0"/>
+          <w:noProof/>
         </w:rPr>
-      </w:r>
-    </w:p>
-    <w:p>
-      <w:pPr>
-        <w:rPr/>
-      </w:pPr>
-      <w:r>
-        <w:rPr>
-          <w:rtl w:val="0"/>
-        </w:rPr>
-      </w:r>
-    </w:p>
-    <w:p>
-      <w:pPr>
-        <w:rPr/>
-      </w:pPr>
-      <w:r>
-        <w:rPr>
-          <w:rtl w:val="0"/>
-        </w:rPr>
-        <w:t xml:space="preserve">For our Project topic </w:t>
-      </w:r>
-      <w:r>
-        <w:rPr>
-          <w:rtl w:val="0"/>
-        </w:rPr>
-        <w:t xml:space="preserve">Creating Text from images with OCR API, it has been mentioned that we should use Terrasect. But upon research we saw that Tesseract is free and terrasect is paid and professor Dobric has told to only use free version. </w:t>
-      </w:r>
-    </w:p>
-    <w:p>
-      <w:pPr>
-        <w:rPr/>
-      </w:pPr>
-      <w:r>
-        <w:rPr>
-          <w:rtl w:val="0"/>
-        </w:rPr>
-      </w:r>
-    </w:p>
-    <w:p>
-      <w:pPr>
-        <w:rPr/>
-      </w:pPr>
-      <w:r>
-        <w:rPr/>
         <w:drawing>
-          <wp:inline distB="114300" distT="114300" distL="114300" distR="114300">
+          <wp:inline distT="114300" distB="114300" distL="114300" distR="114300" wp14:anchorId="35699BE3" wp14:editId="2F8E2883">
             <wp:extent cx="5943600" cy="1600200"/>
-            <wp:effectExtent b="0" l="0" r="0" t="0"/>
+            <wp:effectExtent l="0" t="0" r="0" b="0"/>
             <wp:docPr id="4" name="image3.png"/>
-            <a:graphic>
+            <wp:cNvGraphicFramePr/>
+            <a:graphic xmlns:a="http://schemas.openxmlformats.org/drawingml/2006/main">
               <a:graphicData uri="http://schemas.openxmlformats.org/drawingml/2006/picture">
-                <pic:pic>
+                <pic:pic xmlns:pic="http://schemas.openxmlformats.org/drawingml/2006/picture">
                   <pic:nvPicPr>
                     <pic:cNvPr id="0" name="image3.png"/>
                     <pic:cNvPicPr preferRelativeResize="0"/>
                   </pic:nvPicPr>
                   <pic:blipFill>
-                    <a:blip r:embed="rId7"/>
-                    <a:srcRect b="0" l="0" r="0" t="0"/>
+                    <a:blip r:embed="rId5"/>
+                    <a:srcRect/>
                     <a:stretch>
                       <a:fillRect/>
                     </a:stretch>
@@ -114,7 +81,9 @@
                       <a:off x="0" y="0"/>
                       <a:ext cx="5943600" cy="1600200"/>
                     </a:xfrm>
-                    <a:prstGeom prst="rect"/>
+                    <a:prstGeom prst="rect">
+                      <a:avLst/>
+                    </a:prstGeom>
                     <a:ln/>
                   </pic:spPr>
                 </pic:pic>
@@ -123,43 +92,29 @@
           </wp:inline>
         </w:drawing>
       </w:r>
+    </w:p>
+    <w:p/>
+    <w:p>
       <w:r>
         <w:rPr>
-          <w:rtl w:val="0"/>
+          <w:noProof/>
         </w:rPr>
-      </w:r>
-    </w:p>
-    <w:p>
-      <w:pPr>
-        <w:rPr/>
-      </w:pPr>
-      <w:r>
-        <w:rPr>
-          <w:rtl w:val="0"/>
-        </w:rPr>
-      </w:r>
-    </w:p>
-    <w:p>
-      <w:pPr>
-        <w:rPr/>
-      </w:pPr>
-      <w:r>
-        <w:rPr/>
         <w:drawing>
-          <wp:inline distB="114300" distT="114300" distL="114300" distR="114300">
+          <wp:inline distT="114300" distB="114300" distL="114300" distR="114300" wp14:anchorId="7BB4E348" wp14:editId="65803C1D">
             <wp:extent cx="5943600" cy="1574800"/>
-            <wp:effectExtent b="0" l="0" r="0" t="0"/>
+            <wp:effectExtent l="0" t="0" r="0" b="0"/>
             <wp:docPr id="1" name="image1.png"/>
-            <a:graphic>
+            <wp:cNvGraphicFramePr/>
+            <a:graphic xmlns:a="http://schemas.openxmlformats.org/drawingml/2006/main">
               <a:graphicData uri="http://schemas.openxmlformats.org/drawingml/2006/picture">
-                <pic:pic>
+                <pic:pic xmlns:pic="http://schemas.openxmlformats.org/drawingml/2006/picture">
                   <pic:nvPicPr>
                     <pic:cNvPr id="0" name="image1.png"/>
                     <pic:cNvPicPr preferRelativeResize="0"/>
                   </pic:nvPicPr>
                   <pic:blipFill>
-                    <a:blip r:embed="rId8"/>
-                    <a:srcRect b="0" l="0" r="0" t="0"/>
+                    <a:blip r:embed="rId6"/>
+                    <a:srcRect/>
                     <a:stretch>
                       <a:fillRect/>
                     </a:stretch>
@@ -169,7 +124,9 @@
                       <a:off x="0" y="0"/>
                       <a:ext cx="5943600" cy="1574800"/>
                     </a:xfrm>
-                    <a:prstGeom prst="rect"/>
+                    <a:prstGeom prst="rect">
+                      <a:avLst/>
+                    </a:prstGeom>
                     <a:ln/>
                   </pic:spPr>
                 </pic:pic>
@@ -178,60 +135,38 @@
           </wp:inline>
         </w:drawing>
       </w:r>
+    </w:p>
+    <w:p/>
+    <w:p>
+      <w:r>
+        <w:t>Nuget is present is present only for Tesseract not Terrasect</w:t>
+      </w:r>
+    </w:p>
+    <w:p>
+      <w:r>
+        <w:lastRenderedPageBreak/>
+        <w:br/>
+      </w:r>
       <w:r>
         <w:rPr>
-          <w:rtl w:val="0"/>
+          <w:noProof/>
         </w:rPr>
-      </w:r>
-    </w:p>
-    <w:p>
-      <w:pPr>
-        <w:rPr/>
-      </w:pPr>
-      <w:r>
-        <w:rPr>
-          <w:rtl w:val="0"/>
-        </w:rPr>
-      </w:r>
-    </w:p>
-    <w:p>
-      <w:pPr>
-        <w:rPr/>
-      </w:pPr>
-      <w:r>
-        <w:rPr>
-          <w:rtl w:val="0"/>
-        </w:rPr>
-        <w:t xml:space="preserve">Nuget is present is present only for Tesseract not Terrasect</w:t>
-      </w:r>
-    </w:p>
-    <w:p>
-      <w:pPr>
-        <w:rPr/>
-      </w:pPr>
-      <w:r>
-        <w:rPr>
-          <w:rtl w:val="0"/>
-        </w:rPr>
-        <w:br w:type="textWrapping"/>
-      </w:r>
-      <w:r>
-        <w:rPr/>
         <w:drawing>
-          <wp:inline distB="114300" distT="114300" distL="114300" distR="114300">
+          <wp:inline distT="114300" distB="114300" distL="114300" distR="114300" wp14:anchorId="038F013A" wp14:editId="202EB5A2">
             <wp:extent cx="3767138" cy="2251831"/>
-            <wp:effectExtent b="0" l="0" r="0" t="0"/>
+            <wp:effectExtent l="0" t="0" r="0" b="0"/>
             <wp:docPr id="2" name="image4.png"/>
-            <a:graphic>
+            <wp:cNvGraphicFramePr/>
+            <a:graphic xmlns:a="http://schemas.openxmlformats.org/drawingml/2006/main">
               <a:graphicData uri="http://schemas.openxmlformats.org/drawingml/2006/picture">
-                <pic:pic>
+                <pic:pic xmlns:pic="http://schemas.openxmlformats.org/drawingml/2006/picture">
                   <pic:nvPicPr>
                     <pic:cNvPr id="0" name="image4.png"/>
                     <pic:cNvPicPr preferRelativeResize="0"/>
                   </pic:nvPicPr>
                   <pic:blipFill>
-                    <a:blip r:embed="rId9"/>
-                    <a:srcRect b="0" l="0" r="0" t="0"/>
+                    <a:blip r:embed="rId7"/>
+                    <a:srcRect/>
                     <a:stretch>
                       <a:fillRect/>
                     </a:stretch>
@@ -241,7 +176,9 @@
                       <a:off x="0" y="0"/>
                       <a:ext cx="3767138" cy="2251831"/>
                     </a:xfrm>
-                    <a:prstGeom prst="rect"/>
+                    <a:prstGeom prst="rect">
+                      <a:avLst/>
+                    </a:prstGeom>
                     <a:ln/>
                   </pic:spPr>
                 </pic:pic>
@@ -250,61 +187,294 @@
           </wp:inline>
         </w:drawing>
       </w:r>
+    </w:p>
+    <w:p/>
+    <w:p>
+      <w:r>
+        <w:t xml:space="preserve">In the Document where project are described there is a potential mistake that Tesseract is replaced with Terrasect. </w:t>
+      </w:r>
+      <w:r>
+        <w:br/>
+      </w:r>
+    </w:p>
+    <w:p/>
+    <w:p/>
+    <w:p>
+      <w:r>
+        <w:t xml:space="preserve">Installed Tesseract and Leptonica and Brew : </w:t>
+      </w:r>
+    </w:p>
+    <w:p/>
+    <w:p/>
+    <w:p>
       <w:r>
         <w:rPr>
-          <w:rtl w:val="0"/>
+          <w:noProof/>
         </w:rPr>
-      </w:r>
-    </w:p>
-    <w:p>
-      <w:pPr>
-        <w:rPr/>
-      </w:pPr>
+        <w:drawing>
+          <wp:inline distT="0" distB="0" distL="0" distR="0" wp14:anchorId="24A40515" wp14:editId="16B76BBD">
+            <wp:extent cx="4657658" cy="3298677"/>
+            <wp:effectExtent l="0" t="0" r="0" b="0"/>
+            <wp:docPr id="321254603" name="Picture 1" descr="A screenshot of a computer&#10;&#10;Description automatically generated"/>
+            <wp:cNvGraphicFramePr>
+              <a:graphicFrameLocks xmlns:a="http://schemas.openxmlformats.org/drawingml/2006/main" noChangeAspect="1"/>
+            </wp:cNvGraphicFramePr>
+            <a:graphic xmlns:a="http://schemas.openxmlformats.org/drawingml/2006/main">
+              <a:graphicData uri="http://schemas.openxmlformats.org/drawingml/2006/picture">
+                <pic:pic xmlns:pic="http://schemas.openxmlformats.org/drawingml/2006/picture">
+                  <pic:nvPicPr>
+                    <pic:cNvPr id="321254603" name="Picture 1" descr="A screenshot of a computer&#10;&#10;Description automatically generated"/>
+                    <pic:cNvPicPr/>
+                  </pic:nvPicPr>
+                  <pic:blipFill>
+                    <a:blip r:embed="rId8" cstate="print">
+                      <a:extLst>
+                        <a:ext uri="{28A0092B-C50C-407E-A947-70E740481C1C}">
+                          <a14:useLocalDpi xmlns:a14="http://schemas.microsoft.com/office/drawing/2010/main" val="0"/>
+                        </a:ext>
+                      </a:extLst>
+                    </a:blip>
+                    <a:stretch>
+                      <a:fillRect/>
+                    </a:stretch>
+                  </pic:blipFill>
+                  <pic:spPr>
+                    <a:xfrm>
+                      <a:off x="0" y="0"/>
+                      <a:ext cx="4758646" cy="3370200"/>
+                    </a:xfrm>
+                    <a:prstGeom prst="rect">
+                      <a:avLst/>
+                    </a:prstGeom>
+                  </pic:spPr>
+                </pic:pic>
+              </a:graphicData>
+            </a:graphic>
+          </wp:inline>
+        </w:drawing>
+      </w:r>
+    </w:p>
+    <w:p>
       <w:r>
         <w:rPr>
-          <w:rtl w:val="0"/>
+          <w:noProof/>
         </w:rPr>
-      </w:r>
-    </w:p>
-    <w:p>
-      <w:pPr>
-        <w:rPr/>
-      </w:pPr>
+        <w:lastRenderedPageBreak/>
+        <w:drawing>
+          <wp:inline distT="0" distB="0" distL="0" distR="0" wp14:anchorId="40419EF6" wp14:editId="61EB30AE">
+            <wp:extent cx="4939469" cy="3498263"/>
+            <wp:effectExtent l="0" t="0" r="1270" b="0"/>
+            <wp:docPr id="1089064843" name="Picture 2"/>
+            <wp:cNvGraphicFramePr>
+              <a:graphicFrameLocks xmlns:a="http://schemas.openxmlformats.org/drawingml/2006/main" noChangeAspect="1"/>
+            </wp:cNvGraphicFramePr>
+            <a:graphic xmlns:a="http://schemas.openxmlformats.org/drawingml/2006/main">
+              <a:graphicData uri="http://schemas.openxmlformats.org/drawingml/2006/picture">
+                <pic:pic xmlns:pic="http://schemas.openxmlformats.org/drawingml/2006/picture">
+                  <pic:nvPicPr>
+                    <pic:cNvPr id="1089064843" name="Picture 1089064843"/>
+                    <pic:cNvPicPr/>
+                  </pic:nvPicPr>
+                  <pic:blipFill>
+                    <a:blip r:embed="rId9" cstate="print">
+                      <a:extLst>
+                        <a:ext uri="{28A0092B-C50C-407E-A947-70E740481C1C}">
+                          <a14:useLocalDpi xmlns:a14="http://schemas.microsoft.com/office/drawing/2010/main" val="0"/>
+                        </a:ext>
+                      </a:extLst>
+                    </a:blip>
+                    <a:stretch>
+                      <a:fillRect/>
+                    </a:stretch>
+                  </pic:blipFill>
+                  <pic:spPr>
+                    <a:xfrm>
+                      <a:off x="0" y="0"/>
+                      <a:ext cx="4947459" cy="3503922"/>
+                    </a:xfrm>
+                    <a:prstGeom prst="rect">
+                      <a:avLst/>
+                    </a:prstGeom>
+                  </pic:spPr>
+                </pic:pic>
+              </a:graphicData>
+            </a:graphic>
+          </wp:inline>
+        </w:drawing>
+      </w:r>
       <w:r>
         <w:rPr>
-          <w:rtl w:val="0"/>
+          <w:noProof/>
         </w:rPr>
-        <w:t xml:space="preserve">In the Document where project are described there is a potential mistake that Tesseract is replaced with Terrasect. </w:t>
-        <w:br w:type="textWrapping"/>
-      </w:r>
-      <w:r>
-        <w:rPr>
-          <w:rtl w:val="0"/>
-        </w:rPr>
+        <w:drawing>
+          <wp:inline distT="0" distB="0" distL="0" distR="0" wp14:anchorId="13F2B74F" wp14:editId="30AFC37C">
+            <wp:extent cx="5289847" cy="3746410"/>
+            <wp:effectExtent l="0" t="0" r="0" b="0"/>
+            <wp:docPr id="1293130929" name="Picture 3"/>
+            <wp:cNvGraphicFramePr>
+              <a:graphicFrameLocks xmlns:a="http://schemas.openxmlformats.org/drawingml/2006/main" noChangeAspect="1"/>
+            </wp:cNvGraphicFramePr>
+            <a:graphic xmlns:a="http://schemas.openxmlformats.org/drawingml/2006/main">
+              <a:graphicData uri="http://schemas.openxmlformats.org/drawingml/2006/picture">
+                <pic:pic xmlns:pic="http://schemas.openxmlformats.org/drawingml/2006/picture">
+                  <pic:nvPicPr>
+                    <pic:cNvPr id="1293130929" name="Picture 1293130929"/>
+                    <pic:cNvPicPr/>
+                  </pic:nvPicPr>
+                  <pic:blipFill>
+                    <a:blip r:embed="rId10" cstate="print">
+                      <a:extLst>
+                        <a:ext uri="{28A0092B-C50C-407E-A947-70E740481C1C}">
+                          <a14:useLocalDpi xmlns:a14="http://schemas.microsoft.com/office/drawing/2010/main" val="0"/>
+                        </a:ext>
+                      </a:extLst>
+                    </a:blip>
+                    <a:stretch>
+                      <a:fillRect/>
+                    </a:stretch>
+                  </pic:blipFill>
+                  <pic:spPr>
+                    <a:xfrm>
+                      <a:off x="0" y="0"/>
+                      <a:ext cx="5298063" cy="3752229"/>
+                    </a:xfrm>
+                    <a:prstGeom prst="rect">
+                      <a:avLst/>
+                    </a:prstGeom>
+                  </pic:spPr>
+                </pic:pic>
+              </a:graphicData>
+            </a:graphic>
+          </wp:inline>
+        </w:drawing>
+      </w:r>
+    </w:p>
+    <w:p/>
+    <w:p/>
+    <w:p/>
+    <w:p/>
+    <w:p/>
+    <w:p>
+      <w:r>
+        <w:lastRenderedPageBreak/>
+        <w:t xml:space="preserve">Text Extraction is working in console but not working in IDE Getting Error :  </w:t>
+      </w:r>
+    </w:p>
+    <w:p>
+      <w:r>
+        <w:t>System.Reflection.TargetInvocationException: Exception has been thrown by the target of an invocation.</w:t>
+      </w:r>
+    </w:p>
+    <w:p>
+      <w:r>
+        <w:t xml:space="preserve"> ---&gt; System.DllNotFoundException: Failed to find library "libleptonica-1.82.0.dylib" for platform x64.</w:t>
+      </w:r>
+    </w:p>
+    <w:p>
+      <w:r>
+        <w:t xml:space="preserve">   at InteropDotNet.LibraryLoader.LoadLibrary(String fileName, String platformName)</w:t>
+      </w:r>
+    </w:p>
+    <w:p>
+      <w:r>
+        <w:t xml:space="preserve">   at InteropRuntimeImplementer.LeptonicaApiSignaturesInstance.LeptonicaApiSignaturesImplementation..ctor(LibraryLoader loader)</w:t>
+      </w:r>
+    </w:p>
+    <w:p>
+      <w:r>
+        <w:t xml:space="preserve">   at System.RuntimeMethodHandle.InvokeMethod(Object target, Void** arguments, Signature sig, Boolean isConstructor)</w:t>
+      </w:r>
+    </w:p>
+    <w:p>
+      <w:r>
+        <w:t xml:space="preserve">   at System.Reflection.MethodBaseInvoker.InvokeDirectByRefWithFewArgs(Object obj, Span`1 copyOfArgs, BindingFlags invokeAttr)</w:t>
+      </w:r>
+    </w:p>
+    <w:p>
+      <w:r>
+        <w:t xml:space="preserve">   --- End of inner exception stack trace ---</w:t>
+      </w:r>
+    </w:p>
+    <w:p>
+      <w:r>
+        <w:t xml:space="preserve">   at System.Reflection.MethodBaseInvoker.InvokeDirectByRefWithFewArgs(Object obj, Span`1 copyOfArgs, BindingFlags invokeAttr)</w:t>
+      </w:r>
+    </w:p>
+    <w:p>
+      <w:r>
+        <w:t xml:space="preserve">   at System.Reflection.MethodBaseInvoker.InvokeWithOneArg(Object obj, BindingFlags invokeAttr, Binder binder, Object[] parameters, CultureInfo culture)</w:t>
+      </w:r>
+    </w:p>
+    <w:p>
+      <w:r>
+        <w:t xml:space="preserve">   at System.Reflection.RuntimeConstructorInfo.Invoke(BindingFlags invokeAttr, Binder binder, Object[] parameters, CultureInfo culture)</w:t>
+      </w:r>
+    </w:p>
+    <w:p>
+      <w:r>
+        <w:t xml:space="preserve">   at System.RuntimeType.CreateInstanceImpl(BindingFlags bindingAttr, Binder binder, Object[] args, CultureInfo culture)</w:t>
+      </w:r>
+    </w:p>
+    <w:p>
+      <w:r>
+        <w:t xml:space="preserve">   at InteropDotNet.InteropRuntimeImplementer.CreateInstance[T]()</w:t>
+      </w:r>
+    </w:p>
+    <w:p>
+      <w:r>
+        <w:t xml:space="preserve">   at Tesseract.Interop.LeptonicaApi.Initialize()</w:t>
+      </w:r>
+    </w:p>
+    <w:p>
+      <w:r>
+        <w:t xml:space="preserve">   at Tesseract.Interop.TessApi.Initialize()</w:t>
+      </w:r>
+    </w:p>
+    <w:p>
+      <w:r>
+        <w:t xml:space="preserve">   at Tesseract.Interop.TessApi.get_Native()</w:t>
+      </w:r>
+    </w:p>
+    <w:p>
+      <w:r>
+        <w:t xml:space="preserve">   at Tesseract.TesseractEngine..ctor(String datapath, String language, EngineMode engineMode, IEnumerable`1 configFiles, IDictionary`2 initialOptions, Boolean setOnlyNonDebugVariables)</w:t>
+      </w:r>
+    </w:p>
+    <w:p>
+      <w:r>
+        <w:t xml:space="preserve">   at Tesseract.TesseractEngine..ctor(String datapath, String language, EngineMode engineMode)</w:t>
+      </w:r>
+    </w:p>
+    <w:p>
+      <w:r>
+        <w:t xml:space="preserve">   at OCRProcessor.Program.Main() in /Users/taibazpathan/Desktop/Git/test/ConsoleAppTesst/ConsoleAppTesst/Program.cs:line 13</w:t>
+      </w:r>
+    </w:p>
+    <w:p/>
+    <w:p>
+      <w:r>
+        <w:t>Process finished with exit code 0.</w:t>
       </w:r>
     </w:p>
     <w:sectPr>
-      <w:pgSz w:h="15840" w:w="12240" w:orient="portrait"/>
-      <w:pgMar w:bottom="1440" w:top="1440" w:left="1440" w:right="1440" w:header="720" w:footer="720"/>
+      <w:pgSz w:w="12240" w:h="15840"/>
+      <w:pgMar w:top="1440" w:right="1440" w:bottom="1440" w:left="1440" w:header="720" w:footer="720" w:gutter="0"/>
       <w:pgNumType w:start="1"/>
+      <w:cols w:space="720"/>
     </w:sectPr>
   </w:body>
 </w:document>
 </file>
 
-<file path=word/numbering.xml><?xml version="1.0" encoding="utf-8"?>
-<w:numbering xmlns:mc="http://schemas.openxmlformats.org/markup-compatibility/2006" xmlns:o="urn:schemas-microsoft-com:office:office" xmlns:r="http://schemas.openxmlformats.org/officeDocument/2006/relationships" xmlns:m="http://schemas.openxmlformats.org/officeDocument/2006/math" xmlns:v="urn:schemas-microsoft-com:vml" xmlns:wp="http://schemas.openxmlformats.org/drawingml/2006/wordprocessingDrawing" xmlns:w10="urn:schemas-microsoft-com:office:word" xmlns:w="http://schemas.openxmlformats.org/wordprocessingml/2006/main" xmlns:wne="http://schemas.microsoft.com/office/word/2006/wordml" xmlns:sl="http://schemas.openxmlformats.org/schemaLibrary/2006/main" xmlns:a="http://schemas.openxmlformats.org/drawingml/2006/main" xmlns:pic="http://schemas.openxmlformats.org/drawingml/2006/picture" xmlns:c="http://schemas.openxmlformats.org/drawingml/2006/chart" xmlns:lc="http://schemas.openxmlformats.org/drawingml/2006/lockedCanvas" xmlns:dgm="http://schemas.openxmlformats.org/drawingml/2006/diagram" xmlns:wps="http://schemas.microsoft.com/office/word/2010/wordprocessingShape" xmlns:wpg="http://schemas.microsoft.com/office/word/2010/wordprocessingGroup" xmlns:w14="http://schemas.microsoft.com/office/word/2010/wordml" xmlns:w15="http://schemas.microsoft.com/office/word/2012/wordml" xmlns:w16="http://schemas.microsoft.com/office/word/2018/wordml" xmlns:w16cex="http://schemas.microsoft.com/office/word/2018/wordml/cex" xmlns:w16cid="http://schemas.microsoft.com/office/word/2016/wordml/cid" xmlns="http://schemas.microsoft.com/office/tasks/2019/documenttasks" xmlns:cr="http://schemas.microsoft.com/office/comments/2020/reactions"/>
-</file>
-
 <file path=word/styles.xml><?xml version="1.0" encoding="utf-8"?>
-<w:styles xmlns:mc="http://schemas.openxmlformats.org/markup-compatibility/2006" xmlns:o="urn:schemas-microsoft-com:office:office" xmlns:r="http://schemas.openxmlformats.org/officeDocument/2006/relationships" xmlns:m="http://schemas.openxmlformats.org/officeDocument/2006/math" xmlns:v="urn:schemas-microsoft-com:vml" xmlns:wp="http://schemas.openxmlformats.org/drawingml/2006/wordprocessingDrawing" xmlns:w10="urn:schemas-microsoft-com:office:word" xmlns:w="http://schemas.openxmlformats.org/wordprocessingml/2006/main" xmlns:wne="http://schemas.microsoft.com/office/word/2006/wordml" xmlns:sl="http://schemas.openxmlformats.org/schemaLibrary/2006/main" xmlns:a="http://schemas.openxmlformats.org/drawingml/2006/main" xmlns:pic="http://schemas.openxmlformats.org/drawingml/2006/picture" xmlns:c="http://schemas.openxmlformats.org/drawingml/2006/chart" xmlns:lc="http://schemas.openxmlformats.org/drawingml/2006/lockedCanvas" xmlns:dgm="http://schemas.openxmlformats.org/drawingml/2006/diagram" xmlns:wps="http://schemas.microsoft.com/office/word/2010/wordprocessingShape" xmlns:wpg="http://schemas.microsoft.com/office/word/2010/wordprocessingGroup" xmlns:w14="http://schemas.microsoft.com/office/word/2010/wordml" xmlns:w15="http://schemas.microsoft.com/office/word/2012/wordml" xmlns:w16="http://schemas.microsoft.com/office/word/2018/wordml" xmlns:w16cex="http://schemas.microsoft.com/office/word/2018/wordml/cex" xmlns:w16cid="http://schemas.microsoft.com/office/word/2016/wordml/cid" xmlns="http://schemas.microsoft.com/office/tasks/2019/documenttasks" xmlns:cr="http://schemas.microsoft.com/office/comments/2020/reactions">
+<w:styles xmlns:mc="http://schemas.openxmlformats.org/markup-compatibility/2006" xmlns:r="http://schemas.openxmlformats.org/officeDocument/2006/relationships" xmlns:w="http://schemas.openxmlformats.org/wordprocessingml/2006/main" xmlns:w14="http://schemas.microsoft.com/office/word/2010/wordml" xmlns:w15="http://schemas.microsoft.com/office/word/2012/wordml" xmlns:w16cex="http://schemas.microsoft.com/office/word/2018/wordml/cex" xmlns:w16cid="http://schemas.microsoft.com/office/word/2016/wordml/cid" xmlns:w16="http://schemas.microsoft.com/office/word/2018/wordml" xmlns:w16du="http://schemas.microsoft.com/office/word/2023/wordml/word16du" xmlns:w16sdtdh="http://schemas.microsoft.com/office/word/2020/wordml/sdtdatahash" xmlns:w16sdtfl="http://schemas.microsoft.com/office/word/2024/wordml/sdtformatlock" xmlns:w16se="http://schemas.microsoft.com/office/word/2015/wordml/symex" mc:Ignorable="w14 w15 w16se w16cid w16 w16cex w16sdtdh w16sdtfl w16du">
   <w:docDefaults>
     <w:rPrDefault>
       <w:rPr>
-        <w:rFonts w:ascii="Arial" w:cs="Arial" w:eastAsia="Arial" w:hAnsi="Arial"/>
+        <w:rFonts w:ascii="Arial" w:eastAsia="Arial" w:hAnsi="Arial" w:cs="Arial"/>
         <w:sz w:val="22"/>
         <w:szCs w:val="22"/>
-        <w:lang w:val="en"/>
+        <w:lang w:val="en" w:eastAsia="en-GB" w:bidi="ar-SA"/>
       </w:rPr>
     </w:rPrDefault>
     <w:pPrDefault>
@@ -313,21 +483,399 @@
       </w:pPr>
     </w:pPrDefault>
   </w:docDefaults>
-  <w:style w:type="paragraph" w:styleId="Normal" w:default="1">
-    <w:name w:val="normal"/>
-  </w:style>
-  <w:style w:type="table" w:styleId="TableNormal" w:default="1">
-    <w:name w:val="Table Normal"/>
+  <w:latentStyles w:defLockedState="0" w:defUIPriority="99" w:defSemiHidden="0" w:defUnhideWhenUsed="0" w:defQFormat="0" w:count="376">
+    <w:lsdException w:name="Normal" w:uiPriority="0" w:qFormat="1"/>
+    <w:lsdException w:name="heading 1" w:uiPriority="9" w:qFormat="1"/>
+    <w:lsdException w:name="heading 2" w:semiHidden="1" w:uiPriority="9" w:unhideWhenUsed="1" w:qFormat="1"/>
+    <w:lsdException w:name="heading 3" w:semiHidden="1" w:uiPriority="9" w:unhideWhenUsed="1" w:qFormat="1"/>
+    <w:lsdException w:name="heading 4" w:semiHidden="1" w:uiPriority="9" w:unhideWhenUsed="1" w:qFormat="1"/>
+    <w:lsdException w:name="heading 5" w:semiHidden="1" w:uiPriority="9" w:unhideWhenUsed="1" w:qFormat="1"/>
+    <w:lsdException w:name="heading 6" w:semiHidden="1" w:uiPriority="9" w:unhideWhenUsed="1" w:qFormat="1"/>
+    <w:lsdException w:name="heading 7" w:semiHidden="1" w:uiPriority="9" w:unhideWhenUsed="1" w:qFormat="1"/>
+    <w:lsdException w:name="heading 8" w:semiHidden="1" w:uiPriority="9" w:unhideWhenUsed="1" w:qFormat="1"/>
+    <w:lsdException w:name="heading 9" w:semiHidden="1" w:uiPriority="9" w:unhideWhenUsed="1" w:qFormat="1"/>
+    <w:lsdException w:name="index 1" w:semiHidden="1" w:unhideWhenUsed="1"/>
+    <w:lsdException w:name="index 2" w:semiHidden="1" w:unhideWhenUsed="1"/>
+    <w:lsdException w:name="index 3" w:semiHidden="1" w:unhideWhenUsed="1"/>
+    <w:lsdException w:name="index 4" w:semiHidden="1" w:unhideWhenUsed="1"/>
+    <w:lsdException w:name="index 5" w:semiHidden="1" w:unhideWhenUsed="1"/>
+    <w:lsdException w:name="index 6" w:semiHidden="1" w:unhideWhenUsed="1"/>
+    <w:lsdException w:name="index 7" w:semiHidden="1" w:unhideWhenUsed="1"/>
+    <w:lsdException w:name="index 8" w:semiHidden="1" w:unhideWhenUsed="1"/>
+    <w:lsdException w:name="index 9" w:semiHidden="1" w:unhideWhenUsed="1"/>
+    <w:lsdException w:name="toc 1" w:semiHidden="1" w:uiPriority="39" w:unhideWhenUsed="1"/>
+    <w:lsdException w:name="toc 2" w:semiHidden="1" w:uiPriority="39" w:unhideWhenUsed="1"/>
+    <w:lsdException w:name="toc 3" w:semiHidden="1" w:uiPriority="39" w:unhideWhenUsed="1"/>
+    <w:lsdException w:name="toc 4" w:semiHidden="1" w:uiPriority="39" w:unhideWhenUsed="1"/>
+    <w:lsdException w:name="toc 5" w:semiHidden="1" w:uiPriority="39" w:unhideWhenUsed="1"/>
+    <w:lsdException w:name="toc 6" w:semiHidden="1" w:uiPriority="39" w:unhideWhenUsed="1"/>
+    <w:lsdException w:name="toc 7" w:semiHidden="1" w:uiPriority="39" w:unhideWhenUsed="1"/>
+    <w:lsdException w:name="toc 8" w:semiHidden="1" w:uiPriority="39" w:unhideWhenUsed="1"/>
+    <w:lsdException w:name="toc 9" w:semiHidden="1" w:uiPriority="39" w:unhideWhenUsed="1"/>
+    <w:lsdException w:name="Normal Indent" w:semiHidden="1" w:unhideWhenUsed="1"/>
+    <w:lsdException w:name="footnote text" w:semiHidden="1" w:unhideWhenUsed="1"/>
+    <w:lsdException w:name="annotation text" w:semiHidden="1" w:unhideWhenUsed="1"/>
+    <w:lsdException w:name="header" w:semiHidden="1" w:unhideWhenUsed="1"/>
+    <w:lsdException w:name="footer" w:semiHidden="1" w:unhideWhenUsed="1"/>
+    <w:lsdException w:name="index heading" w:semiHidden="1" w:unhideWhenUsed="1"/>
+    <w:lsdException w:name="caption" w:semiHidden="1" w:uiPriority="35" w:unhideWhenUsed="1" w:qFormat="1"/>
+    <w:lsdException w:name="table of figures" w:semiHidden="1" w:unhideWhenUsed="1"/>
+    <w:lsdException w:name="envelope address" w:semiHidden="1" w:unhideWhenUsed="1"/>
+    <w:lsdException w:name="envelope return" w:semiHidden="1" w:unhideWhenUsed="1"/>
+    <w:lsdException w:name="footnote reference" w:semiHidden="1" w:unhideWhenUsed="1"/>
+    <w:lsdException w:name="annotation reference" w:semiHidden="1" w:unhideWhenUsed="1"/>
+    <w:lsdException w:name="line number" w:semiHidden="1" w:unhideWhenUsed="1"/>
+    <w:lsdException w:name="page number" w:semiHidden="1" w:unhideWhenUsed="1"/>
+    <w:lsdException w:name="endnote reference" w:semiHidden="1" w:unhideWhenUsed="1"/>
+    <w:lsdException w:name="endnote text" w:semiHidden="1" w:unhideWhenUsed="1"/>
+    <w:lsdException w:name="table of authorities" w:semiHidden="1" w:unhideWhenUsed="1"/>
+    <w:lsdException w:name="macro" w:semiHidden="1" w:unhideWhenUsed="1"/>
+    <w:lsdException w:name="toa heading" w:semiHidden="1" w:unhideWhenUsed="1"/>
+    <w:lsdException w:name="List" w:semiHidden="1" w:unhideWhenUsed="1"/>
+    <w:lsdException w:name="List Bullet" w:semiHidden="1" w:unhideWhenUsed="1"/>
+    <w:lsdException w:name="List Number" w:semiHidden="1" w:unhideWhenUsed="1"/>
+    <w:lsdException w:name="List 2" w:semiHidden="1" w:unhideWhenUsed="1"/>
+    <w:lsdException w:name="List 3" w:semiHidden="1" w:unhideWhenUsed="1"/>
+    <w:lsdException w:name="List 4" w:semiHidden="1" w:unhideWhenUsed="1"/>
+    <w:lsdException w:name="List 5" w:semiHidden="1" w:unhideWhenUsed="1"/>
+    <w:lsdException w:name="List Bullet 2" w:semiHidden="1" w:unhideWhenUsed="1"/>
+    <w:lsdException w:name="List Bullet 3" w:semiHidden="1" w:unhideWhenUsed="1"/>
+    <w:lsdException w:name="List Bullet 4" w:semiHidden="1" w:unhideWhenUsed="1"/>
+    <w:lsdException w:name="List Bullet 5" w:semiHidden="1" w:unhideWhenUsed="1"/>
+    <w:lsdException w:name="List Number 2" w:semiHidden="1" w:unhideWhenUsed="1"/>
+    <w:lsdException w:name="List Number 3" w:semiHidden="1" w:unhideWhenUsed="1"/>
+    <w:lsdException w:name="List Number 4" w:semiHidden="1" w:unhideWhenUsed="1"/>
+    <w:lsdException w:name="List Number 5" w:semiHidden="1" w:unhideWhenUsed="1"/>
+    <w:lsdException w:name="Title" w:uiPriority="10" w:qFormat="1"/>
+    <w:lsdException w:name="Closing" w:semiHidden="1" w:unhideWhenUsed="1"/>
+    <w:lsdException w:name="Signature" w:semiHidden="1" w:unhideWhenUsed="1"/>
+    <w:lsdException w:name="Default Paragraph Font" w:semiHidden="1" w:uiPriority="1" w:unhideWhenUsed="1"/>
+    <w:lsdException w:name="Body Text" w:semiHidden="1" w:unhideWhenUsed="1"/>
+    <w:lsdException w:name="Body Text Indent" w:semiHidden="1" w:unhideWhenUsed="1"/>
+    <w:lsdException w:name="List Continue" w:semiHidden="1" w:unhideWhenUsed="1"/>
+    <w:lsdException w:name="List Continue 2" w:semiHidden="1" w:unhideWhenUsed="1"/>
+    <w:lsdException w:name="List Continue 3" w:semiHidden="1" w:unhideWhenUsed="1"/>
+    <w:lsdException w:name="List Continue 4" w:semiHidden="1" w:unhideWhenUsed="1"/>
+    <w:lsdException w:name="List Continue 5" w:semiHidden="1" w:unhideWhenUsed="1"/>
+    <w:lsdException w:name="Message Header" w:semiHidden="1" w:unhideWhenUsed="1"/>
+    <w:lsdException w:name="Subtitle" w:uiPriority="11" w:qFormat="1"/>
+    <w:lsdException w:name="Salutation" w:semiHidden="1" w:unhideWhenUsed="1"/>
+    <w:lsdException w:name="Date" w:semiHidden="1" w:unhideWhenUsed="1"/>
+    <w:lsdException w:name="Body Text First Indent" w:semiHidden="1" w:unhideWhenUsed="1"/>
+    <w:lsdException w:name="Body Text First Indent 2" w:semiHidden="1" w:unhideWhenUsed="1"/>
+    <w:lsdException w:name="Note Heading" w:semiHidden="1" w:unhideWhenUsed="1"/>
+    <w:lsdException w:name="Body Text 2" w:semiHidden="1" w:unhideWhenUsed="1"/>
+    <w:lsdException w:name="Body Text 3" w:semiHidden="1" w:unhideWhenUsed="1"/>
+    <w:lsdException w:name="Body Text Indent 2" w:semiHidden="1" w:unhideWhenUsed="1"/>
+    <w:lsdException w:name="Body Text Indent 3" w:semiHidden="1" w:unhideWhenUsed="1"/>
+    <w:lsdException w:name="Block Text" w:semiHidden="1" w:unhideWhenUsed="1"/>
+    <w:lsdException w:name="Hyperlink" w:semiHidden="1" w:unhideWhenUsed="1"/>
+    <w:lsdException w:name="FollowedHyperlink" w:semiHidden="1" w:unhideWhenUsed="1"/>
+    <w:lsdException w:name="Strong" w:uiPriority="22" w:qFormat="1"/>
+    <w:lsdException w:name="Emphasis" w:uiPriority="20" w:qFormat="1"/>
+    <w:lsdException w:name="Document Map" w:semiHidden="1" w:unhideWhenUsed="1"/>
+    <w:lsdException w:name="Plain Text" w:semiHidden="1" w:unhideWhenUsed="1"/>
+    <w:lsdException w:name="E-mail Signature" w:semiHidden="1" w:unhideWhenUsed="1"/>
+    <w:lsdException w:name="HTML Top of Form" w:semiHidden="1" w:unhideWhenUsed="1"/>
+    <w:lsdException w:name="HTML Bottom of Form" w:semiHidden="1" w:unhideWhenUsed="1"/>
+    <w:lsdException w:name="Normal (Web)" w:semiHidden="1" w:unhideWhenUsed="1"/>
+    <w:lsdException w:name="HTML Acronym" w:semiHidden="1" w:unhideWhenUsed="1"/>
+    <w:lsdException w:name="HTML Address" w:semiHidden="1" w:unhideWhenUsed="1"/>
+    <w:lsdException w:name="HTML Cite" w:semiHidden="1" w:unhideWhenUsed="1"/>
+    <w:lsdException w:name="HTML Code" w:semiHidden="1" w:unhideWhenUsed="1"/>
+    <w:lsdException w:name="HTML Definition" w:semiHidden="1" w:unhideWhenUsed="1"/>
+    <w:lsdException w:name="HTML Keyboard" w:semiHidden="1" w:unhideWhenUsed="1"/>
+    <w:lsdException w:name="HTML Preformatted" w:semiHidden="1" w:unhideWhenUsed="1"/>
+    <w:lsdException w:name="HTML Sample" w:semiHidden="1" w:unhideWhenUsed="1"/>
+    <w:lsdException w:name="HTML Typewriter" w:semiHidden="1" w:unhideWhenUsed="1"/>
+    <w:lsdException w:name="HTML Variable" w:semiHidden="1" w:unhideWhenUsed="1"/>
+    <w:lsdException w:name="Normal Table" w:semiHidden="1" w:unhideWhenUsed="1"/>
+    <w:lsdException w:name="annotation subject" w:semiHidden="1" w:unhideWhenUsed="1"/>
+    <w:lsdException w:name="No List" w:semiHidden="1" w:unhideWhenUsed="1"/>
+    <w:lsdException w:name="Outline List 1" w:semiHidden="1" w:unhideWhenUsed="1"/>
+    <w:lsdException w:name="Outline List 2" w:semiHidden="1" w:unhideWhenUsed="1"/>
+    <w:lsdException w:name="Outline List 3" w:semiHidden="1" w:unhideWhenUsed="1"/>
+    <w:lsdException w:name="Table Simple 1" w:semiHidden="1" w:unhideWhenUsed="1"/>
+    <w:lsdException w:name="Table Simple 2" w:semiHidden="1" w:unhideWhenUsed="1"/>
+    <w:lsdException w:name="Table Simple 3" w:semiHidden="1" w:unhideWhenUsed="1"/>
+    <w:lsdException w:name="Table Classic 1" w:semiHidden="1" w:unhideWhenUsed="1"/>
+    <w:lsdException w:name="Table Classic 2" w:semiHidden="1" w:unhideWhenUsed="1"/>
+    <w:lsdException w:name="Table Classic 3" w:semiHidden="1" w:unhideWhenUsed="1"/>
+    <w:lsdException w:name="Table Classic 4" w:semiHidden="1" w:unhideWhenUsed="1"/>
+    <w:lsdException w:name="Table Colorful 1" w:semiHidden="1" w:unhideWhenUsed="1"/>
+    <w:lsdException w:name="Table Colorful 2" w:semiHidden="1" w:unhideWhenUsed="1"/>
+    <w:lsdException w:name="Table Colorful 3" w:semiHidden="1" w:unhideWhenUsed="1"/>
+    <w:lsdException w:name="Table Columns 1" w:semiHidden="1" w:unhideWhenUsed="1"/>
+    <w:lsdException w:name="Table Columns 2" w:semiHidden="1" w:unhideWhenUsed="1"/>
+    <w:lsdException w:name="Table Columns 3" w:semiHidden="1" w:unhideWhenUsed="1"/>
+    <w:lsdException w:name="Table Columns 4" w:semiHidden="1" w:unhideWhenUsed="1"/>
+    <w:lsdException w:name="Table Columns 5" w:semiHidden="1" w:unhideWhenUsed="1"/>
+    <w:lsdException w:name="Table Grid 1" w:semiHidden="1" w:unhideWhenUsed="1"/>
+    <w:lsdException w:name="Table Grid 2" w:semiHidden="1" w:unhideWhenUsed="1"/>
+    <w:lsdException w:name="Table Grid 3" w:semiHidden="1" w:unhideWhenUsed="1"/>
+    <w:lsdException w:name="Table Grid 4" w:semiHidden="1" w:unhideWhenUsed="1"/>
+    <w:lsdException w:name="Table Grid 5" w:semiHidden="1" w:unhideWhenUsed="1"/>
+    <w:lsdException w:name="Table Grid 6" w:semiHidden="1" w:unhideWhenUsed="1"/>
+    <w:lsdException w:name="Table Grid 7" w:semiHidden="1" w:unhideWhenUsed="1"/>
+    <w:lsdException w:name="Table Grid 8" w:semiHidden="1" w:unhideWhenUsed="1"/>
+    <w:lsdException w:name="Table List 1" w:semiHidden="1" w:unhideWhenUsed="1"/>
+    <w:lsdException w:name="Table List 2" w:semiHidden="1" w:unhideWhenUsed="1"/>
+    <w:lsdException w:name="Table List 3" w:semiHidden="1" w:unhideWhenUsed="1"/>
+    <w:lsdException w:name="Table List 4" w:semiHidden="1" w:unhideWhenUsed="1"/>
+    <w:lsdException w:name="Table List 5" w:semiHidden="1" w:unhideWhenUsed="1"/>
+    <w:lsdException w:name="Table List 6" w:semiHidden="1" w:unhideWhenUsed="1"/>
+    <w:lsdException w:name="Table List 7" w:semiHidden="1" w:unhideWhenUsed="1"/>
+    <w:lsdException w:name="Table List 8" w:semiHidden="1" w:unhideWhenUsed="1"/>
+    <w:lsdException w:name="Table 3D effects 1" w:semiHidden="1" w:unhideWhenUsed="1"/>
+    <w:lsdException w:name="Table 3D effects 2" w:semiHidden="1" w:unhideWhenUsed="1"/>
+    <w:lsdException w:name="Table 3D effects 3" w:semiHidden="1" w:unhideWhenUsed="1"/>
+    <w:lsdException w:name="Table Contemporary" w:semiHidden="1" w:unhideWhenUsed="1"/>
+    <w:lsdException w:name="Table Elegant" w:semiHidden="1" w:unhideWhenUsed="1"/>
+    <w:lsdException w:name="Table Professional" w:semiHidden="1" w:unhideWhenUsed="1"/>
+    <w:lsdException w:name="Table Subtle 1" w:semiHidden="1" w:unhideWhenUsed="1"/>
+    <w:lsdException w:name="Table Subtle 2" w:semiHidden="1" w:unhideWhenUsed="1"/>
+    <w:lsdException w:name="Table Web 1" w:semiHidden="1" w:unhideWhenUsed="1"/>
+    <w:lsdException w:name="Table Web 2" w:semiHidden="1" w:unhideWhenUsed="1"/>
+    <w:lsdException w:name="Table Web 3" w:semiHidden="1" w:unhideWhenUsed="1"/>
+    <w:lsdException w:name="Balloon Text" w:semiHidden="1" w:unhideWhenUsed="1"/>
+    <w:lsdException w:name="Table Grid" w:uiPriority="39"/>
+    <w:lsdException w:name="Table Theme" w:semiHidden="1" w:unhideWhenUsed="1"/>
+    <w:lsdException w:name="Placeholder Text" w:semiHidden="1"/>
+    <w:lsdException w:name="No Spacing" w:uiPriority="1" w:qFormat="1"/>
+    <w:lsdException w:name="Light Shading" w:uiPriority="60"/>
+    <w:lsdException w:name="Light List" w:uiPriority="61"/>
+    <w:lsdException w:name="Light Grid" w:uiPriority="62"/>
+    <w:lsdException w:name="Medium Shading 1" w:uiPriority="63"/>
+    <w:lsdException w:name="Medium Shading 2" w:uiPriority="64"/>
+    <w:lsdException w:name="Medium List 1" w:uiPriority="65"/>
+    <w:lsdException w:name="Medium List 2" w:uiPriority="66"/>
+    <w:lsdException w:name="Medium Grid 1" w:uiPriority="67"/>
+    <w:lsdException w:name="Medium Grid 2" w:uiPriority="68"/>
+    <w:lsdException w:name="Medium Grid 3" w:uiPriority="69"/>
+    <w:lsdException w:name="Dark List" w:uiPriority="70"/>
+    <w:lsdException w:name="Colorful Shading" w:uiPriority="71"/>
+    <w:lsdException w:name="Colorful List" w:uiPriority="72"/>
+    <w:lsdException w:name="Colorful Grid" w:uiPriority="73"/>
+    <w:lsdException w:name="Light Shading Accent 1" w:uiPriority="60"/>
+    <w:lsdException w:name="Light List Accent 1" w:uiPriority="61"/>
+    <w:lsdException w:name="Light Grid Accent 1" w:uiPriority="62"/>
+    <w:lsdException w:name="Medium Shading 1 Accent 1" w:uiPriority="63"/>
+    <w:lsdException w:name="Medium Shading 2 Accent 1" w:uiPriority="64"/>
+    <w:lsdException w:name="Medium List 1 Accent 1" w:uiPriority="65"/>
+    <w:lsdException w:name="Revision" w:semiHidden="1"/>
+    <w:lsdException w:name="List Paragraph" w:uiPriority="34" w:qFormat="1"/>
+    <w:lsdException w:name="Quote" w:uiPriority="29" w:qFormat="1"/>
+    <w:lsdException w:name="Intense Quote" w:uiPriority="30" w:qFormat="1"/>
+    <w:lsdException w:name="Medium List 2 Accent 1" w:uiPriority="66"/>
+    <w:lsdException w:name="Medium Grid 1 Accent 1" w:uiPriority="67"/>
+    <w:lsdException w:name="Medium Grid 2 Accent 1" w:uiPriority="68"/>
+    <w:lsdException w:name="Medium Grid 3 Accent 1" w:uiPriority="69"/>
+    <w:lsdException w:name="Dark List Accent 1" w:uiPriority="70"/>
+    <w:lsdException w:name="Colorful Shading Accent 1" w:uiPriority="71"/>
+    <w:lsdException w:name="Colorful List Accent 1" w:uiPriority="72"/>
+    <w:lsdException w:name="Colorful Grid Accent 1" w:uiPriority="73"/>
+    <w:lsdException w:name="Light Shading Accent 2" w:uiPriority="60"/>
+    <w:lsdException w:name="Light List Accent 2" w:uiPriority="61"/>
+    <w:lsdException w:name="Light Grid Accent 2" w:uiPriority="62"/>
+    <w:lsdException w:name="Medium Shading 1 Accent 2" w:uiPriority="63"/>
+    <w:lsdException w:name="Medium Shading 2 Accent 2" w:uiPriority="64"/>
+    <w:lsdException w:name="Medium List 1 Accent 2" w:uiPriority="65"/>
+    <w:lsdException w:name="Medium List 2 Accent 2" w:uiPriority="66"/>
+    <w:lsdException w:name="Medium Grid 1 Accent 2" w:uiPriority="67"/>
+    <w:lsdException w:name="Medium Grid 2 Accent 2" w:uiPriority="68"/>
+    <w:lsdException w:name="Medium Grid 3 Accent 2" w:uiPriority="69"/>
+    <w:lsdException w:name="Dark List Accent 2" w:uiPriority="70"/>
+    <w:lsdException w:name="Colorful Shading Accent 2" w:uiPriority="71"/>
+    <w:lsdException w:name="Colorful List Accent 2" w:uiPriority="72"/>
+    <w:lsdException w:name="Colorful Grid Accent 2" w:uiPriority="73"/>
+    <w:lsdException w:name="Light Shading Accent 3" w:uiPriority="60"/>
+    <w:lsdException w:name="Light List Accent 3" w:uiPriority="61"/>
+    <w:lsdException w:name="Light Grid Accent 3" w:uiPriority="62"/>
+    <w:lsdException w:name="Medium Shading 1 Accent 3" w:uiPriority="63"/>
+    <w:lsdException w:name="Medium Shading 2 Accent 3" w:uiPriority="64"/>
+    <w:lsdException w:name="Medium List 1 Accent 3" w:uiPriority="65"/>
+    <w:lsdException w:name="Medium List 2 Accent 3" w:uiPriority="66"/>
+    <w:lsdException w:name="Medium Grid 1 Accent 3" w:uiPriority="67"/>
+    <w:lsdException w:name="Medium Grid 2 Accent 3" w:uiPriority="68"/>
+    <w:lsdException w:name="Medium Grid 3 Accent 3" w:uiPriority="69"/>
+    <w:lsdException w:name="Dark List Accent 3" w:uiPriority="70"/>
+    <w:lsdException w:name="Colorful Shading Accent 3" w:uiPriority="71"/>
+    <w:lsdException w:name="Colorful List Accent 3" w:uiPriority="72"/>
+    <w:lsdException w:name="Colorful Grid Accent 3" w:uiPriority="73"/>
+    <w:lsdException w:name="Light Shading Accent 4" w:uiPriority="60"/>
+    <w:lsdException w:name="Light List Accent 4" w:uiPriority="61"/>
+    <w:lsdException w:name="Light Grid Accent 4" w:uiPriority="62"/>
+    <w:lsdException w:name="Medium Shading 1 Accent 4" w:uiPriority="63"/>
+    <w:lsdException w:name="Medium Shading 2 Accent 4" w:uiPriority="64"/>
+    <w:lsdException w:name="Medium List 1 Accent 4" w:uiPriority="65"/>
+    <w:lsdException w:name="Medium List 2 Accent 4" w:uiPriority="66"/>
+    <w:lsdException w:name="Medium Grid 1 Accent 4" w:uiPriority="67"/>
+    <w:lsdException w:name="Medium Grid 2 Accent 4" w:uiPriority="68"/>
+    <w:lsdException w:name="Medium Grid 3 Accent 4" w:uiPriority="69"/>
+    <w:lsdException w:name="Dark List Accent 4" w:uiPriority="70"/>
+    <w:lsdException w:name="Colorful Shading Accent 4" w:uiPriority="71"/>
+    <w:lsdException w:name="Colorful List Accent 4" w:uiPriority="72"/>
+    <w:lsdException w:name="Colorful Grid Accent 4" w:uiPriority="73"/>
+    <w:lsdException w:name="Light Shading Accent 5" w:uiPriority="60"/>
+    <w:lsdException w:name="Light List Accent 5" w:uiPriority="61"/>
+    <w:lsdException w:name="Light Grid Accent 5" w:uiPriority="62"/>
+    <w:lsdException w:name="Medium Shading 1 Accent 5" w:uiPriority="63"/>
+    <w:lsdException w:name="Medium Shading 2 Accent 5" w:uiPriority="64"/>
+    <w:lsdException w:name="Medium List 1 Accent 5" w:uiPriority="65"/>
+    <w:lsdException w:name="Medium List 2 Accent 5" w:uiPriority="66"/>
+    <w:lsdException w:name="Medium Grid 1 Accent 5" w:uiPriority="67"/>
+    <w:lsdException w:name="Medium Grid 2 Accent 5" w:uiPriority="68"/>
+    <w:lsdException w:name="Medium Grid 3 Accent 5" w:uiPriority="69"/>
+    <w:lsdException w:name="Dark List Accent 5" w:uiPriority="70"/>
+    <w:lsdException w:name="Colorful Shading Accent 5" w:uiPriority="71"/>
+    <w:lsdException w:name="Colorful List Accent 5" w:uiPriority="72"/>
+    <w:lsdException w:name="Colorful Grid Accent 5" w:uiPriority="73"/>
+    <w:lsdException w:name="Light Shading Accent 6" w:uiPriority="60"/>
+    <w:lsdException w:name="Light List Accent 6" w:uiPriority="61"/>
+    <w:lsdException w:name="Light Grid Accent 6" w:uiPriority="62"/>
+    <w:lsdException w:name="Medium Shading 1 Accent 6" w:uiPriority="63"/>
+    <w:lsdException w:name="Medium Shading 2 Accent 6" w:uiPriority="64"/>
+    <w:lsdException w:name="Medium List 1 Accent 6" w:uiPriority="65"/>
+    <w:lsdException w:name="Medium List 2 Accent 6" w:uiPriority="66"/>
+    <w:lsdException w:name="Medium Grid 1 Accent 6" w:uiPriority="67"/>
+    <w:lsdException w:name="Medium Grid 2 Accent 6" w:uiPriority="68"/>
+    <w:lsdException w:name="Medium Grid 3 Accent 6" w:uiPriority="69"/>
+    <w:lsdException w:name="Dark List Accent 6" w:uiPriority="70"/>
+    <w:lsdException w:name="Colorful Shading Accent 6" w:uiPriority="71"/>
+    <w:lsdException w:name="Colorful List Accent 6" w:uiPriority="72"/>
+    <w:lsdException w:name="Colorful Grid Accent 6" w:uiPriority="73"/>
+    <w:lsdException w:name="Subtle Emphasis" w:uiPriority="19" w:qFormat="1"/>
+    <w:lsdException w:name="Intense Emphasis" w:uiPriority="21" w:qFormat="1"/>
+    <w:lsdException w:name="Subtle Reference" w:uiPriority="31" w:qFormat="1"/>
+    <w:lsdException w:name="Intense Reference" w:uiPriority="32" w:qFormat="1"/>
+    <w:lsdException w:name="Book Title" w:uiPriority="33" w:qFormat="1"/>
+    <w:lsdException w:name="Bibliography" w:semiHidden="1" w:uiPriority="37" w:unhideWhenUsed="1"/>
+    <w:lsdException w:name="TOC Heading" w:semiHidden="1" w:uiPriority="39" w:unhideWhenUsed="1" w:qFormat="1"/>
+    <w:lsdException w:name="Plain Table 1" w:uiPriority="41"/>
+    <w:lsdException w:name="Plain Table 2" w:uiPriority="42"/>
+    <w:lsdException w:name="Plain Table 3" w:uiPriority="43"/>
+    <w:lsdException w:name="Plain Table 4" w:uiPriority="44"/>
+    <w:lsdException w:name="Plain Table 5" w:uiPriority="45"/>
+    <w:lsdException w:name="Grid Table Light" w:uiPriority="40"/>
+    <w:lsdException w:name="Grid Table 1 Light" w:uiPriority="46"/>
+    <w:lsdException w:name="Grid Table 2" w:uiPriority="47"/>
+    <w:lsdException w:name="Grid Table 3" w:uiPriority="48"/>
+    <w:lsdException w:name="Grid Table 4" w:uiPriority="49"/>
+    <w:lsdException w:name="Grid Table 5 Dark" w:uiPriority="50"/>
+    <w:lsdException w:name="Grid Table 6 Colorful" w:uiPriority="51"/>
+    <w:lsdException w:name="Grid Table 7 Colorful" w:uiPriority="52"/>
+    <w:lsdException w:name="Grid Table 1 Light Accent 1" w:uiPriority="46"/>
+    <w:lsdException w:name="Grid Table 2 Accent 1" w:uiPriority="47"/>
+    <w:lsdException w:name="Grid Table 3 Accent 1" w:uiPriority="48"/>
+    <w:lsdException w:name="Grid Table 4 Accent 1" w:uiPriority="49"/>
+    <w:lsdException w:name="Grid Table 5 Dark Accent 1" w:uiPriority="50"/>
+    <w:lsdException w:name="Grid Table 6 Colorful Accent 1" w:uiPriority="51"/>
+    <w:lsdException w:name="Grid Table 7 Colorful Accent 1" w:uiPriority="52"/>
+    <w:lsdException w:name="Grid Table 1 Light Accent 2" w:uiPriority="46"/>
+    <w:lsdException w:name="Grid Table 2 Accent 2" w:uiPriority="47"/>
+    <w:lsdException w:name="Grid Table 3 Accent 2" w:uiPriority="48"/>
+    <w:lsdException w:name="Grid Table 4 Accent 2" w:uiPriority="49"/>
+    <w:lsdException w:name="Grid Table 5 Dark Accent 2" w:uiPriority="50"/>
+    <w:lsdException w:name="Grid Table 6 Colorful Accent 2" w:uiPriority="51"/>
+    <w:lsdException w:name="Grid Table 7 Colorful Accent 2" w:uiPriority="52"/>
+    <w:lsdException w:name="Grid Table 1 Light Accent 3" w:uiPriority="46"/>
+    <w:lsdException w:name="Grid Table 2 Accent 3" w:uiPriority="47"/>
+    <w:lsdException w:name="Grid Table 3 Accent 3" w:uiPriority="48"/>
+    <w:lsdException w:name="Grid Table 4 Accent 3" w:uiPriority="49"/>
+    <w:lsdException w:name="Grid Table 5 Dark Accent 3" w:uiPriority="50"/>
+    <w:lsdException w:name="Grid Table 6 Colorful Accent 3" w:uiPriority="51"/>
+    <w:lsdException w:name="Grid Table 7 Colorful Accent 3" w:uiPriority="52"/>
+    <w:lsdException w:name="Grid Table 1 Light Accent 4" w:uiPriority="46"/>
+    <w:lsdException w:name="Grid Table 2 Accent 4" w:uiPriority="47"/>
+    <w:lsdException w:name="Grid Table 3 Accent 4" w:uiPriority="48"/>
+    <w:lsdException w:name="Grid Table 4 Accent 4" w:uiPriority="49"/>
+    <w:lsdException w:name="Grid Table 5 Dark Accent 4" w:uiPriority="50"/>
+    <w:lsdException w:name="Grid Table 6 Colorful Accent 4" w:uiPriority="51"/>
+    <w:lsdException w:name="Grid Table 7 Colorful Accent 4" w:uiPriority="52"/>
+    <w:lsdException w:name="Grid Table 1 Light Accent 5" w:uiPriority="46"/>
+    <w:lsdException w:name="Grid Table 2 Accent 5" w:uiPriority="47"/>
+    <w:lsdException w:name="Grid Table 3 Accent 5" w:uiPriority="48"/>
+    <w:lsdException w:name="Grid Table 4 Accent 5" w:uiPriority="49"/>
+    <w:lsdException w:name="Grid Table 5 Dark Accent 5" w:uiPriority="50"/>
+    <w:lsdException w:name="Grid Table 6 Colorful Accent 5" w:uiPriority="51"/>
+    <w:lsdException w:name="Grid Table 7 Colorful Accent 5" w:uiPriority="52"/>
+    <w:lsdException w:name="Grid Table 1 Light Accent 6" w:uiPriority="46"/>
+    <w:lsdException w:name="Grid Table 2 Accent 6" w:uiPriority="47"/>
+    <w:lsdException w:name="Grid Table 3 Accent 6" w:uiPriority="48"/>
+    <w:lsdException w:name="Grid Table 4 Accent 6" w:uiPriority="49"/>
+    <w:lsdException w:name="Grid Table 5 Dark Accent 6" w:uiPriority="50"/>
+    <w:lsdException w:name="Grid Table 6 Colorful Accent 6" w:uiPriority="51"/>
+    <w:lsdException w:name="Grid Table 7 Colorful Accent 6" w:uiPriority="52"/>
+    <w:lsdException w:name="List Table 1 Light" w:uiPriority="46"/>
+    <w:lsdException w:name="List Table 2" w:uiPriority="47"/>
+    <w:lsdException w:name="List Table 3" w:uiPriority="48"/>
+    <w:lsdException w:name="List Table 4" w:uiPriority="49"/>
+    <w:lsdException w:name="List Table 5 Dark" w:uiPriority="50"/>
+    <w:lsdException w:name="List Table 6 Colorful" w:uiPriority="51"/>
+    <w:lsdException w:name="List Table 7 Colorful" w:uiPriority="52"/>
+    <w:lsdException w:name="List Table 1 Light Accent 1" w:uiPriority="46"/>
+    <w:lsdException w:name="List Table 2 Accent 1" w:uiPriority="47"/>
+    <w:lsdException w:name="List Table 3 Accent 1" w:uiPriority="48"/>
+    <w:lsdException w:name="List Table 4 Accent 1" w:uiPriority="49"/>
+    <w:lsdException w:name="List Table 5 Dark Accent 1" w:uiPriority="50"/>
+    <w:lsdException w:name="List Table 6 Colorful Accent 1" w:uiPriority="51"/>
+    <w:lsdException w:name="List Table 7 Colorful Accent 1" w:uiPriority="52"/>
+    <w:lsdException w:name="List Table 1 Light Accent 2" w:uiPriority="46"/>
+    <w:lsdException w:name="List Table 2 Accent 2" w:uiPriority="47"/>
+    <w:lsdException w:name="List Table 3 Accent 2" w:uiPriority="48"/>
+    <w:lsdException w:name="List Table 4 Accent 2" w:uiPriority="49"/>
+    <w:lsdException w:name="List Table 5 Dark Accent 2" w:uiPriority="50"/>
+    <w:lsdException w:name="List Table 6 Colorful Accent 2" w:uiPriority="51"/>
+    <w:lsdException w:name="List Table 7 Colorful Accent 2" w:uiPriority="52"/>
+    <w:lsdException w:name="List Table 1 Light Accent 3" w:uiPriority="46"/>
+    <w:lsdException w:name="List Table 2 Accent 3" w:uiPriority="47"/>
+    <w:lsdException w:name="List Table 3 Accent 3" w:uiPriority="48"/>
+    <w:lsdException w:name="List Table 4 Accent 3" w:uiPriority="49"/>
+    <w:lsdException w:name="List Table 5 Dark Accent 3" w:uiPriority="50"/>
+    <w:lsdException w:name="List Table 6 Colorful Accent 3" w:uiPriority="51"/>
+    <w:lsdException w:name="List Table 7 Colorful Accent 3" w:uiPriority="52"/>
+    <w:lsdException w:name="List Table 1 Light Accent 4" w:uiPriority="46"/>
+    <w:lsdException w:name="List Table 2 Accent 4" w:uiPriority="47"/>
+    <w:lsdException w:name="List Table 3 Accent 4" w:uiPriority="48"/>
+    <w:lsdException w:name="List Table 4 Accent 4" w:uiPriority="49"/>
+    <w:lsdException w:name="List Table 5 Dark Accent 4" w:uiPriority="50"/>
+    <w:lsdException w:name="List Table 6 Colorful Accent 4" w:uiPriority="51"/>
+    <w:lsdException w:name="List Table 7 Colorful Accent 4" w:uiPriority="52"/>
+    <w:lsdException w:name="List Table 1 Light Accent 5" w:uiPriority="46"/>
+    <w:lsdException w:name="List Table 2 Accent 5" w:uiPriority="47"/>
+    <w:lsdException w:name="List Table 3 Accent 5" w:uiPriority="48"/>
+    <w:lsdException w:name="List Table 4 Accent 5" w:uiPriority="49"/>
+    <w:lsdException w:name="List Table 5 Dark Accent 5" w:uiPriority="50"/>
+    <w:lsdException w:name="List Table 6 Colorful Accent 5" w:uiPriority="51"/>
+    <w:lsdException w:name="List Table 7 Colorful Accent 5" w:uiPriority="52"/>
+    <w:lsdException w:name="List Table 1 Light Accent 6" w:uiPriority="46"/>
+    <w:lsdException w:name="List Table 2 Accent 6" w:uiPriority="47"/>
+    <w:lsdException w:name="List Table 3 Accent 6" w:uiPriority="48"/>
+    <w:lsdException w:name="List Table 4 Accent 6" w:uiPriority="49"/>
+    <w:lsdException w:name="List Table 5 Dark Accent 6" w:uiPriority="50"/>
+    <w:lsdException w:name="List Table 6 Colorful Accent 6" w:uiPriority="51"/>
+    <w:lsdException w:name="List Table 7 Colorful Accent 6" w:uiPriority="52"/>
+    <w:lsdException w:name="Mention" w:semiHidden="1" w:unhideWhenUsed="1"/>
+    <w:lsdException w:name="Smart Hyperlink" w:semiHidden="1" w:unhideWhenUsed="1"/>
+    <w:lsdException w:name="Hashtag" w:semiHidden="1" w:unhideWhenUsed="1"/>
+    <w:lsdException w:name="Unresolved Mention" w:semiHidden="1" w:unhideWhenUsed="1"/>
+    <w:lsdException w:name="Smart Link" w:semiHidden="1" w:unhideWhenUsed="1"/>
+  </w:latentStyles>
+  <w:style w:type="paragraph" w:default="1" w:styleId="Normal">
+    <w:name w:val="Normal"/>
+    <w:qFormat/>
   </w:style>
   <w:style w:type="paragraph" w:styleId="Heading1">
     <w:name w:val="heading 1"/>
     <w:basedOn w:val="Normal"/>
     <w:next w:val="Normal"/>
+    <w:uiPriority w:val="9"/>
+    <w:qFormat/>
     <w:pPr>
-      <w:keepNext w:val="1"/>
-      <w:keepLines w:val="1"/>
-      <w:pageBreakBefore w:val="0"/>
-      <w:spacing w:after="120" w:before="400" w:lineRule="auto"/>
+      <w:keepNext/>
+      <w:keepLines/>
+      <w:spacing w:before="400" w:after="120"/>
+      <w:outlineLvl w:val="0"/>
     </w:pPr>
     <w:rPr>
       <w:sz w:val="40"/>
@@ -338,14 +886,17 @@
     <w:name w:val="heading 2"/>
     <w:basedOn w:val="Normal"/>
     <w:next w:val="Normal"/>
+    <w:uiPriority w:val="9"/>
+    <w:semiHidden/>
+    <w:unhideWhenUsed/>
+    <w:qFormat/>
     <w:pPr>
-      <w:keepNext w:val="1"/>
-      <w:keepLines w:val="1"/>
-      <w:pageBreakBefore w:val="0"/>
-      <w:spacing w:after="120" w:before="360" w:lineRule="auto"/>
+      <w:keepNext/>
+      <w:keepLines/>
+      <w:spacing w:before="360" w:after="120"/>
+      <w:outlineLvl w:val="1"/>
     </w:pPr>
     <w:rPr>
-      <w:b w:val="0"/>
       <w:sz w:val="32"/>
       <w:szCs w:val="32"/>
     </w:rPr>
@@ -354,14 +905,17 @@
     <w:name w:val="heading 3"/>
     <w:basedOn w:val="Normal"/>
     <w:next w:val="Normal"/>
+    <w:uiPriority w:val="9"/>
+    <w:semiHidden/>
+    <w:unhideWhenUsed/>
+    <w:qFormat/>
     <w:pPr>
-      <w:keepNext w:val="1"/>
-      <w:keepLines w:val="1"/>
-      <w:pageBreakBefore w:val="0"/>
-      <w:spacing w:after="80" w:before="320" w:lineRule="auto"/>
+      <w:keepNext/>
+      <w:keepLines/>
+      <w:spacing w:before="320" w:after="80"/>
+      <w:outlineLvl w:val="2"/>
     </w:pPr>
     <w:rPr>
-      <w:b w:val="0"/>
       <w:color w:val="434343"/>
       <w:sz w:val="28"/>
       <w:szCs w:val="28"/>
@@ -371,11 +925,15 @@
     <w:name w:val="heading 4"/>
     <w:basedOn w:val="Normal"/>
     <w:next w:val="Normal"/>
+    <w:uiPriority w:val="9"/>
+    <w:semiHidden/>
+    <w:unhideWhenUsed/>
+    <w:qFormat/>
     <w:pPr>
-      <w:keepNext w:val="1"/>
-      <w:keepLines w:val="1"/>
-      <w:pageBreakBefore w:val="0"/>
-      <w:spacing w:after="80" w:before="280" w:lineRule="auto"/>
+      <w:keepNext/>
+      <w:keepLines/>
+      <w:spacing w:before="280" w:after="80"/>
+      <w:outlineLvl w:val="3"/>
     </w:pPr>
     <w:rPr>
       <w:color w:val="666666"/>
@@ -387,44 +945,76 @@
     <w:name w:val="heading 5"/>
     <w:basedOn w:val="Normal"/>
     <w:next w:val="Normal"/>
+    <w:uiPriority w:val="9"/>
+    <w:semiHidden/>
+    <w:unhideWhenUsed/>
+    <w:qFormat/>
     <w:pPr>
-      <w:keepNext w:val="1"/>
-      <w:keepLines w:val="1"/>
-      <w:pageBreakBefore w:val="0"/>
-      <w:spacing w:after="80" w:before="240" w:lineRule="auto"/>
+      <w:keepNext/>
+      <w:keepLines/>
+      <w:spacing w:before="240" w:after="80"/>
+      <w:outlineLvl w:val="4"/>
     </w:pPr>
     <w:rPr>
       <w:color w:val="666666"/>
-      <w:sz w:val="22"/>
-      <w:szCs w:val="22"/>
     </w:rPr>
   </w:style>
   <w:style w:type="paragraph" w:styleId="Heading6">
     <w:name w:val="heading 6"/>
     <w:basedOn w:val="Normal"/>
     <w:next w:val="Normal"/>
+    <w:uiPriority w:val="9"/>
+    <w:semiHidden/>
+    <w:unhideWhenUsed/>
+    <w:qFormat/>
     <w:pPr>
-      <w:keepNext w:val="1"/>
-      <w:keepLines w:val="1"/>
-      <w:pageBreakBefore w:val="0"/>
-      <w:spacing w:after="80" w:before="240" w:lineRule="auto"/>
+      <w:keepNext/>
+      <w:keepLines/>
+      <w:spacing w:before="240" w:after="80"/>
+      <w:outlineLvl w:val="5"/>
     </w:pPr>
     <w:rPr>
-      <w:i w:val="1"/>
+      <w:i/>
       <w:color w:val="666666"/>
-      <w:sz w:val="22"/>
-      <w:szCs w:val="22"/>
     </w:rPr>
+  </w:style>
+  <w:style w:type="character" w:default="1" w:styleId="DefaultParagraphFont">
+    <w:name w:val="Default Paragraph Font"/>
+    <w:uiPriority w:val="1"/>
+    <w:semiHidden/>
+    <w:unhideWhenUsed/>
+  </w:style>
+  <w:style w:type="table" w:default="1" w:styleId="TableNormal">
+    <w:name w:val="Normal Table"/>
+    <w:uiPriority w:val="99"/>
+    <w:semiHidden/>
+    <w:unhideWhenUsed/>
+    <w:tblPr>
+      <w:tblInd w:w="0" w:type="dxa"/>
+      <w:tblCellMar>
+        <w:top w:w="0" w:type="dxa"/>
+        <w:left w:w="108" w:type="dxa"/>
+        <w:bottom w:w="0" w:type="dxa"/>
+        <w:right w:w="108" w:type="dxa"/>
+      </w:tblCellMar>
+    </w:tblPr>
+  </w:style>
+  <w:style w:type="numbering" w:default="1" w:styleId="NoList">
+    <w:name w:val="No List"/>
+    <w:uiPriority w:val="99"/>
+    <w:semiHidden/>
+    <w:unhideWhenUsed/>
   </w:style>
   <w:style w:type="paragraph" w:styleId="Title">
     <w:name w:val="Title"/>
     <w:basedOn w:val="Normal"/>
     <w:next w:val="Normal"/>
+    <w:uiPriority w:val="10"/>
+    <w:qFormat/>
     <w:pPr>
-      <w:keepNext w:val="1"/>
-      <w:keepLines w:val="1"/>
-      <w:pageBreakBefore w:val="0"/>
-      <w:spacing w:after="60" w:before="0" w:lineRule="auto"/>
+      <w:keepNext/>
+      <w:keepLines/>
+      <w:spacing w:after="60"/>
     </w:pPr>
     <w:rPr>
       <w:sz w:val="52"/>
@@ -435,15 +1025,14 @@
     <w:name w:val="Subtitle"/>
     <w:basedOn w:val="Normal"/>
     <w:next w:val="Normal"/>
+    <w:uiPriority w:val="11"/>
+    <w:qFormat/>
     <w:pPr>
-      <w:keepNext w:val="1"/>
-      <w:keepLines w:val="1"/>
-      <w:pageBreakBefore w:val="0"/>
-      <w:spacing w:after="320" w:before="0" w:lineRule="auto"/>
+      <w:keepNext/>
+      <w:keepLines/>
+      <w:spacing w:after="320"/>
     </w:pPr>
     <w:rPr>
-      <w:rFonts w:ascii="Arial" w:cs="Arial" w:eastAsia="Arial" w:hAnsi="Arial"/>
-      <w:i w:val="0"/>
       <w:color w:val="666666"/>
       <w:sz w:val="30"/>
       <w:szCs w:val="30"/>

</xml_diff>

<commit_message>
Tried Implementation got some error added in Research File
</commit_message>
<xml_diff>
--- a/Research/Research .docx
+++ b/Research/Research .docx
@@ -286,7 +286,7 @@
           <w:noProof/>
         </w:rPr>
         <w:drawing>
-          <wp:inline distT="0" distB="0" distL="0" distR="0" wp14:anchorId="24A40515" wp14:editId="14753057">
+          <wp:inline distT="0" distB="0" distL="0" distR="0" wp14:anchorId="24A40515" wp14:editId="7851A0E7">
             <wp:extent cx="4657658" cy="3298677"/>
             <wp:effectExtent l="0" t="0" r="0" b="0"/>
             <wp:docPr id="321254603" name="Picture 1" descr="A screenshot of a computer&#10;&#10;Description automatically generated"/>
@@ -335,7 +335,7 @@
         </w:rPr>
         <w:lastRenderedPageBreak/>
         <w:drawing>
-          <wp:inline distT="0" distB="0" distL="0" distR="0" wp14:anchorId="40419EF6" wp14:editId="1D77B55B">
+          <wp:inline distT="0" distB="0" distL="0" distR="0" wp14:anchorId="40419EF6" wp14:editId="7CB2F443">
             <wp:extent cx="4939469" cy="3498263"/>
             <wp:effectExtent l="0" t="0" r="1270" b="0"/>
             <wp:docPr id="1089064843" name="Picture 2"/>
@@ -381,7 +381,7 @@
           <w:noProof/>
         </w:rPr>
         <w:drawing>
-          <wp:inline distT="0" distB="0" distL="0" distR="0" wp14:anchorId="13F2B74F" wp14:editId="66FD461D">
+          <wp:inline distT="0" distB="0" distL="0" distR="0" wp14:anchorId="13F2B74F" wp14:editId="629EAF2B">
             <wp:extent cx="5289847" cy="3746410"/>
             <wp:effectExtent l="0" t="0" r="0" b="0"/>
             <wp:docPr id="1293130929" name="Picture 3"/>
@@ -1025,6 +1025,375 @@
       <w:r>
         <w:tab/>
         <w:t>Thinning and Skeletonization: Reducing the width of text strokes to a single pixel to simplify character shapes.</w:t>
+      </w:r>
+    </w:p>
+    <w:p/>
+    <w:p/>
+    <w:p>
+      <w:pPr>
+        <w:rPr>
+          <w:b/>
+          <w:bCs/>
+          <w:sz w:val="32"/>
+          <w:szCs w:val="32"/>
+        </w:rPr>
+      </w:pPr>
+      <w:r>
+        <w:rPr>
+          <w:b/>
+          <w:bCs/>
+          <w:sz w:val="32"/>
+          <w:szCs w:val="32"/>
+        </w:rPr>
+        <w:t xml:space="preserve">Trying to run </w:t>
+      </w:r>
+      <w:proofErr w:type="spellStart"/>
+      <w:r>
+        <w:rPr>
+          <w:b/>
+          <w:bCs/>
+          <w:sz w:val="32"/>
+          <w:szCs w:val="32"/>
+        </w:rPr>
+        <w:t>o</w:t>
+      </w:r>
+      <w:r>
+        <w:rPr>
+          <w:b/>
+          <w:bCs/>
+          <w:sz w:val="32"/>
+          <w:szCs w:val="32"/>
+        </w:rPr>
+        <w:t>cr</w:t>
+      </w:r>
+      <w:proofErr w:type="spellEnd"/>
+      <w:r>
+        <w:rPr>
+          <w:b/>
+          <w:bCs/>
+          <w:sz w:val="32"/>
+          <w:szCs w:val="32"/>
+        </w:rPr>
+        <w:t xml:space="preserve"> </w:t>
+      </w:r>
+      <w:r>
+        <w:rPr>
+          <w:b/>
+          <w:bCs/>
+          <w:sz w:val="32"/>
+          <w:szCs w:val="32"/>
+        </w:rPr>
+        <w:t xml:space="preserve">but getting some </w:t>
+      </w:r>
+      <w:proofErr w:type="gramStart"/>
+      <w:r>
+        <w:rPr>
+          <w:b/>
+          <w:bCs/>
+          <w:sz w:val="32"/>
+          <w:szCs w:val="32"/>
+        </w:rPr>
+        <w:t>errors :</w:t>
+      </w:r>
+      <w:proofErr w:type="gramEnd"/>
+      <w:r>
+        <w:rPr>
+          <w:b/>
+          <w:bCs/>
+          <w:sz w:val="32"/>
+          <w:szCs w:val="32"/>
+        </w:rPr>
+        <w:t xml:space="preserve"> </w:t>
+      </w:r>
+    </w:p>
+    <w:p>
+      <w:r>
+        <w:t xml:space="preserve"> </w:t>
+      </w:r>
+    </w:p>
+    <w:p>
+      <w:pPr>
+        <w:rPr>
+          <w:sz w:val="28"/>
+          <w:szCs w:val="28"/>
+        </w:rPr>
+      </w:pPr>
+      <w:r>
+        <w:rPr>
+          <w:sz w:val="28"/>
+          <w:szCs w:val="28"/>
+        </w:rPr>
+        <w:t xml:space="preserve">The code I have used to </w:t>
+      </w:r>
+      <w:proofErr w:type="gramStart"/>
+      <w:r>
+        <w:rPr>
+          <w:sz w:val="28"/>
+          <w:szCs w:val="28"/>
+        </w:rPr>
+        <w:t>implement :</w:t>
+      </w:r>
+      <w:proofErr w:type="gramEnd"/>
+    </w:p>
+    <w:p/>
+    <w:p>
+      <w:r>
+        <w:t xml:space="preserve">using </w:t>
+      </w:r>
+      <w:proofErr w:type="gramStart"/>
+      <w:r>
+        <w:t>System;</w:t>
+      </w:r>
+      <w:proofErr w:type="gramEnd"/>
+    </w:p>
+    <w:p>
+      <w:r>
+        <w:t xml:space="preserve">using </w:t>
+      </w:r>
+      <w:proofErr w:type="gramStart"/>
+      <w:r>
+        <w:t>Tesseract;</w:t>
+      </w:r>
+      <w:proofErr w:type="gramEnd"/>
+    </w:p>
+    <w:p/>
+    <w:p>
+      <w:r>
+        <w:t>class Program</w:t>
+      </w:r>
+    </w:p>
+    <w:p>
+      <w:r>
+        <w:t>{</w:t>
+      </w:r>
+    </w:p>
+    <w:p>
+      <w:r>
+        <w:t xml:space="preserve">    static void </w:t>
+      </w:r>
+      <w:proofErr w:type="gramStart"/>
+      <w:r>
+        <w:t>Main(</w:t>
+      </w:r>
+      <w:proofErr w:type="gramEnd"/>
+      <w:r>
+        <w:t>)</w:t>
+      </w:r>
+    </w:p>
+    <w:p>
+      <w:r>
+        <w:t xml:space="preserve">    {</w:t>
+      </w:r>
+    </w:p>
+    <w:p>
+      <w:r>
+        <w:t xml:space="preserve">        string </w:t>
+      </w:r>
+      <w:proofErr w:type="spellStart"/>
+      <w:r>
+        <w:t>imagePath</w:t>
+      </w:r>
+      <w:proofErr w:type="spellEnd"/>
+      <w:r>
+        <w:t xml:space="preserve"> = "test-image.png"; // Ensure this file is present in the project folder</w:t>
+      </w:r>
+    </w:p>
+    <w:p>
+      <w:r>
+        <w:t xml:space="preserve">        string </w:t>
+      </w:r>
+      <w:proofErr w:type="spellStart"/>
+      <w:r>
+        <w:t>tessDataPath</w:t>
+      </w:r>
+      <w:proofErr w:type="spellEnd"/>
+      <w:r>
+        <w:t xml:space="preserve"> = @</w:t>
+      </w:r>
+      <w:proofErr w:type="gramStart"/>
+      <w:r>
+        <w:t>"./</w:t>
+      </w:r>
+      <w:proofErr w:type="gramEnd"/>
+      <w:r>
+        <w:t xml:space="preserve">tessdata"; // Download and place the </w:t>
+      </w:r>
+      <w:proofErr w:type="spellStart"/>
+      <w:r>
+        <w:t>tessdata</w:t>
+      </w:r>
+      <w:proofErr w:type="spellEnd"/>
+      <w:r>
+        <w:t xml:space="preserve"> folder</w:t>
+      </w:r>
+    </w:p>
+    <w:p/>
+    <w:p>
+      <w:r>
+        <w:t xml:space="preserve">        var </w:t>
+      </w:r>
+      <w:proofErr w:type="spellStart"/>
+      <w:r>
+        <w:t>ocrEngine</w:t>
+      </w:r>
+      <w:proofErr w:type="spellEnd"/>
+      <w:r>
+        <w:t xml:space="preserve"> = new </w:t>
+      </w:r>
+      <w:proofErr w:type="spellStart"/>
+      <w:proofErr w:type="gramStart"/>
+      <w:r>
+        <w:t>TesseractEngine</w:t>
+      </w:r>
+      <w:proofErr w:type="spellEnd"/>
+      <w:r>
+        <w:t>(</w:t>
+      </w:r>
+      <w:proofErr w:type="spellStart"/>
+      <w:proofErr w:type="gramEnd"/>
+      <w:r>
+        <w:t>tessDataPath</w:t>
+      </w:r>
+      <w:proofErr w:type="spellEnd"/>
+      <w:r>
+        <w:t>, "</w:t>
+      </w:r>
+      <w:proofErr w:type="spellStart"/>
+      <w:r>
+        <w:t>eng</w:t>
+      </w:r>
+      <w:proofErr w:type="spellEnd"/>
+      <w:r>
+        <w:t xml:space="preserve">", </w:t>
+      </w:r>
+      <w:proofErr w:type="spellStart"/>
+      <w:r>
+        <w:t>EngineMode.Default</w:t>
+      </w:r>
+      <w:proofErr w:type="spellEnd"/>
+      <w:r>
+        <w:t>);</w:t>
+      </w:r>
+    </w:p>
+    <w:p>
+      <w:r>
+        <w:t xml:space="preserve">        using (var </w:t>
+      </w:r>
+      <w:proofErr w:type="spellStart"/>
+      <w:r>
+        <w:t>img</w:t>
+      </w:r>
+      <w:proofErr w:type="spellEnd"/>
+      <w:r>
+        <w:t xml:space="preserve"> = </w:t>
+      </w:r>
+      <w:proofErr w:type="spellStart"/>
+      <w:r>
+        <w:t>Pix.LoadFromFile</w:t>
+      </w:r>
+      <w:proofErr w:type="spellEnd"/>
+      <w:r>
+        <w:t>(</w:t>
+      </w:r>
+      <w:proofErr w:type="spellStart"/>
+      <w:r>
+        <w:t>imagePath</w:t>
+      </w:r>
+      <w:proofErr w:type="spellEnd"/>
+      <w:r>
+        <w:t>))</w:t>
+      </w:r>
+    </w:p>
+    <w:p>
+      <w:r>
+        <w:t xml:space="preserve">        {</w:t>
+      </w:r>
+    </w:p>
+    <w:p>
+      <w:r>
+        <w:t xml:space="preserve">            using (var page = </w:t>
+      </w:r>
+      <w:proofErr w:type="spellStart"/>
+      <w:r>
+        <w:t>ocrEngine.Process</w:t>
+      </w:r>
+      <w:proofErr w:type="spellEnd"/>
+      <w:r>
+        <w:t>(</w:t>
+      </w:r>
+      <w:proofErr w:type="spellStart"/>
+      <w:r>
+        <w:t>img</w:t>
+      </w:r>
+      <w:proofErr w:type="spellEnd"/>
+      <w:r>
+        <w:t>))</w:t>
+      </w:r>
+    </w:p>
+    <w:p>
+      <w:r>
+        <w:t xml:space="preserve">            {</w:t>
+      </w:r>
+    </w:p>
+    <w:p>
+      <w:r>
+        <w:t xml:space="preserve">                </w:t>
+      </w:r>
+      <w:proofErr w:type="spellStart"/>
+      <w:r>
+        <w:t>Console.WriteLine</w:t>
+      </w:r>
+      <w:proofErr w:type="spellEnd"/>
+      <w:r>
+        <w:t>("Extracted Text:"</w:t>
+      </w:r>
+      <w:proofErr w:type="gramStart"/>
+      <w:r>
+        <w:t>);</w:t>
+      </w:r>
+      <w:proofErr w:type="gramEnd"/>
+    </w:p>
+    <w:p>
+      <w:r>
+        <w:t xml:space="preserve">                </w:t>
+      </w:r>
+      <w:proofErr w:type="spellStart"/>
+      <w:r>
+        <w:t>Console.WriteLine</w:t>
+      </w:r>
+      <w:proofErr w:type="spellEnd"/>
+      <w:r>
+        <w:t>(</w:t>
+      </w:r>
+      <w:proofErr w:type="spellStart"/>
+      <w:proofErr w:type="gramStart"/>
+      <w:r>
+        <w:t>page.GetText</w:t>
+      </w:r>
+      <w:proofErr w:type="spellEnd"/>
+      <w:proofErr w:type="gramEnd"/>
+      <w:r>
+        <w:t>());</w:t>
+      </w:r>
+    </w:p>
+    <w:p>
+      <w:r>
+        <w:t xml:space="preserve">            }</w:t>
+      </w:r>
+    </w:p>
+    <w:p>
+      <w:r>
+        <w:t xml:space="preserve">        }</w:t>
+      </w:r>
+    </w:p>
+    <w:p>
+      <w:r>
+        <w:t xml:space="preserve">    }</w:t>
+      </w:r>
+    </w:p>
+    <w:p>
+      <w:r>
+        <w:t>}</w:t>
       </w:r>
     </w:p>
     <w:p>

</xml_diff>